<commit_message>
* Updated template formating
</commit_message>
<xml_diff>
--- a/Items/Templates/Application completed Under review.docx
+++ b/Items/Templates/Application completed Under review.docx
@@ -4,8 +4,9 @@
   <w:body>
     <w:tbl>
       <w:tblPr>
-        <w:tblW w:w="9000" w:type="dxa"/>
+        <w:tblW w:w="15593" w:type="dxa"/>
         <w:tblCellSpacing w:w="0" w:type="dxa"/>
+        <w:tblLayout w:type="fixed"/>
         <w:tblCellMar>
           <w:left w:w="0" w:type="dxa"/>
           <w:right w:w="0" w:type="dxa"/>
@@ -13,7 +14,7 @@
         <w:tblLook w:val="00A0" w:firstRow="1" w:lastRow="0" w:firstColumn="1" w:lastColumn="0" w:noHBand="0" w:noVBand="0"/>
       </w:tblPr>
       <w:tblGrid>
-        <w:gridCol w:w="9000"/>
+        <w:gridCol w:w="15593"/>
       </w:tblGrid>
       <w:tr>
         <w:trPr>
@@ -21,11 +22,14 @@
         </w:trPr>
         <w:tc>
           <w:tcPr>
-            <w:tcW w:w="0" w:type="auto"/>
+            <w:tcW w:w="15593" w:type="dxa"/>
             <w:vAlign w:val="center"/>
           </w:tcPr>
           <w:p>
             <w:pPr>
+              <w:tabs>
+                <w:tab w:val="left" w:pos="-4536"/>
+              </w:tabs>
               <w:spacing w:before="100" w:beforeAutospacing="1" w:after="100" w:afterAutospacing="1"/>
               <w:rPr>
                 <w:rFonts w:ascii="Arial" w:hAnsi="Arial" w:cs="Arial"/>
@@ -77,10 +81,27 @@
               <w:t>Retailers</w:t>
             </w:r>
           </w:p>
+          <w:p>
+            <w:pPr>
+              <w:tabs>
+                <w:tab w:val="left" w:pos="-4536"/>
+              </w:tabs>
+              <w:spacing w:before="100" w:beforeAutospacing="1" w:after="100" w:afterAutospacing="1"/>
+              <w:rPr>
+                <w:rFonts w:ascii="Arial" w:hAnsi="Arial" w:cs="Arial"/>
+                <w:b/>
+                <w:bCs/>
+                <w:color w:val="262626"/>
+                <w:sz w:val="4"/>
+                <w:szCs w:val="4"/>
+              </w:rPr>
+            </w:pPr>
+          </w:p>
           <w:tbl>
             <w:tblPr>
               <w:tblW w:w="9000" w:type="dxa"/>
               <w:tblCellSpacing w:w="0" w:type="dxa"/>
+              <w:tblLayout w:type="fixed"/>
               <w:tblCellMar>
                 <w:left w:w="0" w:type="dxa"/>
                 <w:right w:w="0" w:type="dxa"/>
@@ -88,8 +109,8 @@
               <w:tblLook w:val="00A0" w:firstRow="1" w:lastRow="0" w:firstColumn="1" w:lastColumn="0" w:noHBand="0" w:noVBand="0"/>
             </w:tblPr>
             <w:tblGrid>
-              <w:gridCol w:w="90"/>
-              <w:gridCol w:w="8580"/>
+              <w:gridCol w:w="20"/>
+              <w:gridCol w:w="8650"/>
               <w:gridCol w:w="330"/>
             </w:tblGrid>
             <w:tr>
@@ -98,7 +119,7 @@
               </w:trPr>
               <w:tc>
                 <w:tcPr>
-                  <w:tcW w:w="90" w:type="dxa"/>
+                  <w:tcW w:w="20" w:type="dxa"/>
                   <w:vAlign w:val="center"/>
                 </w:tcPr>
                 <w:p>
@@ -124,7 +145,7 @@
               </w:tc>
               <w:tc>
                 <w:tcPr>
-                  <w:tcW w:w="8580" w:type="dxa"/>
+                  <w:tcW w:w="8650" w:type="dxa"/>
                   <w:vAlign w:val="center"/>
                 </w:tcPr>
                 <w:p>
@@ -177,7 +198,7 @@
               </w:trPr>
               <w:tc>
                 <w:tcPr>
-                  <w:tcW w:w="0" w:type="auto"/>
+                  <w:tcW w:w="9000" w:type="dxa"/>
                   <w:gridSpan w:val="3"/>
                   <w:vAlign w:val="center"/>
                 </w:tcPr>
@@ -208,7 +229,7 @@
         </w:trPr>
         <w:tc>
           <w:tcPr>
-            <w:tcW w:w="0" w:type="auto"/>
+            <w:tcW w:w="15593" w:type="dxa"/>
             <w:vAlign w:val="center"/>
           </w:tcPr>
           <w:p>
@@ -227,13 +248,14 @@
         </w:trPr>
         <w:tc>
           <w:tcPr>
-            <w:tcW w:w="0" w:type="auto"/>
+            <w:tcW w:w="15593" w:type="dxa"/>
             <w:vAlign w:val="center"/>
           </w:tcPr>
           <w:tbl>
             <w:tblPr>
-              <w:tblW w:w="9000" w:type="dxa"/>
+              <w:tblW w:w="15662" w:type="dxa"/>
               <w:tblCellSpacing w:w="0" w:type="dxa"/>
+              <w:tblLayout w:type="fixed"/>
               <w:tblCellMar>
                 <w:left w:w="0" w:type="dxa"/>
                 <w:right w:w="0" w:type="dxa"/>
@@ -242,8 +264,8 @@
             </w:tblPr>
             <w:tblGrid>
               <w:gridCol w:w="90"/>
-              <w:gridCol w:w="8595"/>
-              <w:gridCol w:w="315"/>
+              <w:gridCol w:w="15503"/>
+              <w:gridCol w:w="69"/>
             </w:tblGrid>
             <w:tr>
               <w:trPr>
@@ -268,7 +290,7 @@
               </w:tc>
               <w:tc>
                 <w:tcPr>
-                  <w:tcW w:w="8595" w:type="dxa"/>
+                  <w:tcW w:w="15503" w:type="dxa"/>
                   <w:tcMar>
                     <w:top w:w="0" w:type="dxa"/>
                     <w:left w:w="0" w:type="dxa"/>
@@ -377,7 +399,11 @@
                 </w:p>
                 <w:p>
                   <w:pPr>
+                    <w:tabs>
+                      <w:tab w:val="left" w:pos="9691"/>
+                    </w:tabs>
                     <w:spacing w:after="150"/>
+                    <w:ind w:right="283"/>
                     <w:rPr>
                       <w:rFonts w:ascii="Tahoma" w:hAnsi="Tahoma" w:cs="Tahoma"/>
                       <w:sz w:val="20"/>
@@ -428,7 +454,17 @@
                       <w:sz w:val="20"/>
                       <w:szCs w:val="20"/>
                     </w:rPr>
-                    <w:t>You should be receiving an email with an offer in the next 30 minutes. In some cases the decision could be delayed up to 12 hours due to processing your shop data from the marketplace databases.</w:t>
+                    <w:t>You should be receiving an email with an offer in the next 30 minutes. In some cases the decision could be delayed up to 12 hours due to processing your shop data from th</w:t>
+                  </w:r>
+                  <w:bookmarkStart w:id="0" w:name="_GoBack"/>
+                  <w:bookmarkEnd w:id="0"/>
+                  <w:r>
+                    <w:rPr>
+                      <w:rFonts w:ascii="Tahoma" w:hAnsi="Tahoma" w:cs="Tahoma" w:hint="eastAsia"/>
+                      <w:sz w:val="20"/>
+                      <w:szCs w:val="20"/>
+                    </w:rPr>
+                    <w:t>e marketplace databases.</w:t>
                   </w:r>
                 </w:p>
                 <w:p>
@@ -479,8 +515,6 @@
                       <w:szCs w:val="20"/>
                     </w:rPr>
                   </w:pPr>
-                  <w:bookmarkStart w:id="0" w:name="_GoBack"/>
-                  <w:bookmarkEnd w:id="0"/>
                   <w:r>
                     <w:rPr>
                       <w:rFonts w:ascii="Tahoma" w:hAnsi="Tahoma" w:cs="Tahoma"/>
@@ -584,7 +618,7 @@
               </w:tc>
               <w:tc>
                 <w:tcPr>
-                  <w:tcW w:w="315" w:type="dxa"/>
+                  <w:tcW w:w="69" w:type="dxa"/>
                   <w:tcMar>
                     <w:top w:w="0" w:type="dxa"/>
                     <w:left w:w="0" w:type="dxa"/>
@@ -617,7 +651,7 @@
               </w:tc>
               <w:tc>
                 <w:tcPr>
-                  <w:tcW w:w="8595" w:type="dxa"/>
+                  <w:tcW w:w="15503" w:type="dxa"/>
                   <w:vAlign w:val="center"/>
                 </w:tcPr>
                 <w:p>
@@ -792,7 +826,7 @@
               </w:tc>
               <w:tc>
                 <w:tcPr>
-                  <w:tcW w:w="315" w:type="dxa"/>
+                  <w:tcW w:w="69" w:type="dxa"/>
                   <w:vAlign w:val="center"/>
                 </w:tcPr>
                 <w:p>
@@ -808,7 +842,7 @@
               </w:trPr>
               <w:tc>
                 <w:tcPr>
-                  <w:tcW w:w="0" w:type="auto"/>
+                  <w:tcW w:w="15662" w:type="dxa"/>
                   <w:gridSpan w:val="3"/>
                   <w:vAlign w:val="center"/>
                 </w:tcPr>
@@ -836,8 +870,8 @@
     </w:tbl>
     <w:p/>
     <w:sectPr>
-      <w:pgSz w:w="11906" w:h="16838"/>
-      <w:pgMar w:top="1134" w:right="850" w:bottom="1134" w:left="1701" w:header="720" w:footer="720" w:gutter="0"/>
+      <w:pgSz w:w="16838" w:h="11906" w:orient="landscape"/>
+      <w:pgMar w:top="567" w:right="567" w:bottom="567" w:left="567" w:header="720" w:footer="720" w:gutter="0"/>
       <w:cols w:space="720"/>
       <w:docGrid w:linePitch="360"/>
     </w:sectPr>
@@ -1129,6 +1163,7 @@
   <w:style w:type="character" w:default="1" w:styleId="DefaultParagraphFont">
     <w:name w:val="Default Paragraph Font"/>
     <w:uiPriority w:val="1"/>
+    <w:semiHidden/>
     <w:unhideWhenUsed/>
   </w:style>
   <w:style w:type="table" w:default="1" w:styleId="TableNormal">
@@ -1373,6 +1408,7 @@
   <w:style w:type="character" w:default="1" w:styleId="DefaultParagraphFont">
     <w:name w:val="Default Paragraph Font"/>
     <w:uiPriority w:val="1"/>
+    <w:semiHidden/>
     <w:unhideWhenUsed/>
   </w:style>
   <w:style w:type="table" w:default="1" w:styleId="TableNormal">

</xml_diff>

<commit_message>
Updated the application under review template
</commit_message>
<xml_diff>
--- a/Items/Templates/Application completed Under review.docx
+++ b/Items/Templates/Application completed Under review.docx
@@ -67,18 +67,7 @@
                 <w:sz w:val="20"/>
                 <w:szCs w:val="20"/>
               </w:rPr>
-              <w:t>Instant Financing for E-</w:t>
-            </w:r>
-            <w:r>
-              <w:rPr>
-                <w:rFonts w:ascii="Arial" w:hAnsi="Arial" w:cs="Arial"/>
-                <w:b/>
-                <w:bCs/>
-                <w:color w:val="262626"/>
-                <w:sz w:val="20"/>
-                <w:szCs w:val="20"/>
-              </w:rPr>
-              <w:t>Retailers</w:t>
+              <w:t>Financing UK Business</w:t>
             </w:r>
           </w:p>
           <w:p>
@@ -96,6 +85,17 @@
                 <w:szCs w:val="4"/>
               </w:rPr>
             </w:pPr>
+            <w:r>
+              <w:rPr>
+                <w:rFonts w:ascii="Arial" w:hAnsi="Arial" w:cs="Arial"/>
+                <w:b/>
+                <w:bCs/>
+                <w:color w:val="262626"/>
+                <w:sz w:val="20"/>
+                <w:szCs w:val="20"/>
+              </w:rPr>
+              <w:t>In Partnership with the EU</w:t>
+            </w:r>
           </w:p>
           <w:tbl>
             <w:tblPr>
@@ -389,12 +389,32 @@
                   </w:pPr>
                   <w:r>
                     <w:rPr>
+                      <w:rFonts w:ascii="Tahoma" w:hAnsi="Tahoma" w:cs="Tahoma"/>
+                      <w:color w:val="222222"/>
+                      <w:sz w:val="20"/>
+                      <w:szCs w:val="20"/>
+                      <w:shd w:val="clear" w:color="auto" w:fill="FFFFFF"/>
+                    </w:rPr>
+                    <w:t xml:space="preserve">Thank you for completing your loan application. </w:t>
+                  </w:r>
+                  <w:r>
+                    <w:rPr>
+                      <w:rFonts w:ascii="Arial" w:hAnsi="Arial" w:cs="Arial"/>
+                      <w:color w:val="222222"/>
+                      <w:sz w:val="20"/>
+                      <w:szCs w:val="20"/>
+                      <w:shd w:val="clear" w:color="auto" w:fill="FFFFFF"/>
+                    </w:rPr>
+                    <w:t>We hope the process was simple and expedient for you.</w:t>
+                  </w:r>
+                  <w:r>
+                    <w:rPr>
                       <w:rFonts w:ascii="Tahoma" w:hAnsi="Tahoma" w:cs="Tahoma" w:hint="eastAsia"/>
                       <w:sz w:val="20"/>
                       <w:szCs w:val="20"/>
                       <w:lang w:val="en-GB"/>
                     </w:rPr>
-                    <w:t xml:space="preserve">Thank you for completing your loan application.  </w:t>
+                    <w:t xml:space="preserve">  </w:t>
                   </w:r>
                 </w:p>
                 <w:p>
@@ -412,12 +432,33 @@
                   </w:pPr>
                   <w:r>
                     <w:rPr>
-                      <w:rFonts w:ascii="Tahoma" w:hAnsi="Tahoma" w:cs="Tahoma" w:hint="eastAsia"/>
-                      <w:sz w:val="20"/>
-                      <w:szCs w:val="20"/>
-                      <w:lang w:val="en-GB"/>
-                    </w:rPr>
-                    <w:t>We deal exclusively with online businesses like yourself, and specialise in making sure funds are available for your business when you need them.</w:t>
+                      <w:rFonts w:ascii="Arial" w:hAnsi="Arial" w:cs="Arial"/>
+                      <w:color w:val="222222"/>
+                      <w:sz w:val="20"/>
+                      <w:szCs w:val="20"/>
+                      <w:shd w:val="clear" w:color="auto" w:fill="FFFFFF"/>
+                    </w:rPr>
+                    <w:t>We have provided funding to thousands of SMEs across the UK and now w</w:t>
+                  </w:r>
+                  <w:r>
+                    <w:rPr>
+                      <w:rFonts w:ascii="Arial" w:hAnsi="Arial" w:cs="Arial"/>
+                      <w:color w:val="222222"/>
+                      <w:sz w:val="20"/>
+                      <w:szCs w:val="20"/>
+                      <w:shd w:val="clear" w:color="auto" w:fill="FFFFFF"/>
+                    </w:rPr>
+                    <w:t xml:space="preserve">e are doing it in partnership </w:t>
+                  </w:r>
+                  <w:r>
+                    <w:rPr>
+                      <w:rFonts w:ascii="Arial" w:hAnsi="Arial" w:cs="Arial"/>
+                      <w:color w:val="222222"/>
+                      <w:sz w:val="20"/>
+                      <w:szCs w:val="20"/>
+                      <w:shd w:val="clear" w:color="auto" w:fill="FFFFFF"/>
+                    </w:rPr>
+                    <w:t>with the EU.</w:t>
                   </w:r>
                 </w:p>
                 <w:p>
@@ -431,12 +472,25 @@
                   </w:pPr>
                   <w:r>
                     <w:rPr>
-                      <w:rFonts w:ascii="Tahoma" w:hAnsi="Tahoma" w:cs="Tahoma" w:hint="eastAsia"/>
-                      <w:sz w:val="20"/>
-                      <w:szCs w:val="20"/>
-                      <w:lang w:val="en-GB"/>
-                    </w:rPr>
-                    <w:t>Currently we are reviewing your loan application and should you qualify, you will receive an email from us with an offer amount and the terms. This will have been based on the assessment of the details you provided in your application.</w:t>
+                      <w:rFonts w:ascii="Tahoma" w:hAnsi="Tahoma" w:cs="Tahoma"/>
+                      <w:color w:val="222222"/>
+                      <w:sz w:val="20"/>
+                      <w:szCs w:val="20"/>
+                      <w:shd w:val="clear" w:color="auto" w:fill="FFFFFF"/>
+                    </w:rPr>
+                    <w:t>Currently our systems are analyzing your loan application and should you qualify, you will receive an email from us with an offer amount and the terms, no later than one business day. (often times the decision is made in m</w:t>
+                  </w:r>
+                  <w:bookmarkStart w:id="0" w:name="_GoBack"/>
+                  <w:bookmarkEnd w:id="0"/>
+                  <w:r>
+                    <w:rPr>
+                      <w:rFonts w:ascii="Tahoma" w:hAnsi="Tahoma" w:cs="Tahoma"/>
+                      <w:color w:val="222222"/>
+                      <w:sz w:val="20"/>
+                      <w:szCs w:val="20"/>
+                      <w:shd w:val="clear" w:color="auto" w:fill="FFFFFF"/>
+                    </w:rPr>
+                    <w:t>inutes)  This will have been based on the assessment of the details you provided in your application.</w:t>
                   </w:r>
                 </w:p>
                 <w:p>
@@ -446,6 +500,7 @@
                       <w:rFonts w:ascii="Tahoma" w:hAnsi="Tahoma" w:cs="Tahoma"/>
                       <w:sz w:val="20"/>
                       <w:szCs w:val="20"/>
+                      <w:lang w:val="en-GB"/>
                     </w:rPr>
                   </w:pPr>
                   <w:r>
@@ -454,36 +509,25 @@
                       <w:sz w:val="20"/>
                       <w:szCs w:val="20"/>
                     </w:rPr>
-                    <w:t>You should be receiving an email with an offer in the next 30 minutes. In some cases the decision could be delayed up to 12 hours due to processing your shop data from th</w:t>
-                  </w:r>
-                  <w:bookmarkStart w:id="0" w:name="_GoBack"/>
-                  <w:bookmarkEnd w:id="0"/>
+                    <w:t xml:space="preserve">In case you don't receive a funding decision from us </w:t>
+                  </w:r>
+                  <w:r>
+                    <w:rPr>
+                      <w:rFonts w:ascii="Tahoma" w:hAnsi="Tahoma" w:cs="Tahoma"/>
+                      <w:color w:val="222222"/>
+                      <w:sz w:val="20"/>
+                      <w:szCs w:val="20"/>
+                      <w:shd w:val="clear" w:color="auto" w:fill="FFFFFF"/>
+                    </w:rPr>
+                    <w:t>by the next business day please contact our customer care service by phone: 0800 011 4787 or via email</w:t>
+                  </w:r>
                   <w:r>
                     <w:rPr>
                       <w:rFonts w:ascii="Tahoma" w:hAnsi="Tahoma" w:cs="Tahoma" w:hint="eastAsia"/>
                       <w:sz w:val="20"/>
                       <w:szCs w:val="20"/>
                     </w:rPr>
-                    <w:t>e marketplace databases.</w:t>
-                  </w:r>
-                </w:p>
-                <w:p>
-                  <w:pPr>
-                    <w:spacing w:after="150"/>
-                    <w:rPr>
-                      <w:rFonts w:ascii="Tahoma" w:hAnsi="Tahoma" w:cs="Tahoma"/>
-                      <w:sz w:val="20"/>
-                      <w:szCs w:val="20"/>
-                      <w:lang w:val="en-GB"/>
-                    </w:rPr>
-                  </w:pPr>
-                  <w:r>
-                    <w:rPr>
-                      <w:rFonts w:ascii="Tahoma" w:hAnsi="Tahoma" w:cs="Tahoma" w:hint="eastAsia"/>
-                      <w:sz w:val="20"/>
-                      <w:szCs w:val="20"/>
-                    </w:rPr>
-                    <w:t xml:space="preserve">In case you don't receive a funding decision from us in the next 12 hours please contact our customer care service by phone: 0800 011 4787 or via email: </w:t>
+                    <w:t xml:space="preserve">: 0800 011 4787 or via email: </w:t>
                   </w:r>
                   <w:hyperlink r:id="rId6" w:history="1">
                     <w:r>

</xml_diff>

<commit_message>
EZ-1125: Change sub-header in mails
</commit_message>
<xml_diff>
--- a/Items/Templates/Application completed Under review.docx
+++ b/Items/Templates/Application completed Under review.docx
@@ -27,15 +27,10 @@
           </w:tcPr>
           <w:p>
             <w:pPr>
-              <w:tabs>
-                <w:tab w:val="left" w:pos="-4536"/>
-              </w:tabs>
-              <w:spacing w:before="100" w:beforeAutospacing="1" w:after="100" w:afterAutospacing="1"/>
               <w:rPr>
                 <w:rFonts w:ascii="Arial" w:hAnsi="Arial" w:cs="Arial"/>
                 <w:b/>
                 <w:bCs/>
-                <w:color w:val="262626"/>
                 <w:sz w:val="20"/>
                 <w:szCs w:val="20"/>
               </w:rPr>
@@ -63,19 +58,14 @@
                 <w:rFonts w:ascii="Arial" w:hAnsi="Arial" w:cs="Arial"/>
                 <w:b/>
                 <w:bCs/>
-                <w:color w:val="262626"/>
                 <w:sz w:val="20"/>
                 <w:szCs w:val="20"/>
               </w:rPr>
-              <w:t>Financing UK Business</w:t>
+              <w:t xml:space="preserve">Financing UK Business  </w:t>
             </w:r>
           </w:p>
           <w:p>
             <w:pPr>
-              <w:tabs>
-                <w:tab w:val="left" w:pos="-4536"/>
-              </w:tabs>
-              <w:spacing w:before="100" w:beforeAutospacing="1" w:after="100" w:afterAutospacing="1"/>
               <w:rPr>
                 <w:rFonts w:ascii="Arial" w:hAnsi="Arial" w:cs="Arial"/>
                 <w:b/>
@@ -90,12 +80,25 @@
                 <w:rFonts w:ascii="Arial" w:hAnsi="Arial" w:cs="Arial"/>
                 <w:b/>
                 <w:bCs/>
-                <w:color w:val="262626"/>
                 <w:sz w:val="20"/>
                 <w:szCs w:val="20"/>
               </w:rPr>
               <w:t>In Partnership with the EU</w:t>
             </w:r>
+          </w:p>
+          <w:p>
+            <w:pPr>
+              <w:rPr>
+                <w:rFonts w:ascii="Arial" w:hAnsi="Arial" w:cs="Arial"/>
+                <w:b/>
+                <w:bCs/>
+                <w:color w:val="262626"/>
+                <w:sz w:val="20"/>
+                <w:szCs w:val="20"/>
+              </w:rPr>
+            </w:pPr>
+            <w:bookmarkStart w:id="0" w:name="_GoBack"/>
+            <w:bookmarkEnd w:id="0"/>
           </w:p>
           <w:tbl>
             <w:tblPr>
@@ -438,27 +441,7 @@
                       <w:szCs w:val="20"/>
                       <w:shd w:val="clear" w:color="auto" w:fill="FFFFFF"/>
                     </w:rPr>
-                    <w:t>We have provided funding to thousands of SMEs across the UK and now w</w:t>
-                  </w:r>
-                  <w:r>
-                    <w:rPr>
-                      <w:rFonts w:ascii="Arial" w:hAnsi="Arial" w:cs="Arial"/>
-                      <w:color w:val="222222"/>
-                      <w:sz w:val="20"/>
-                      <w:szCs w:val="20"/>
-                      <w:shd w:val="clear" w:color="auto" w:fill="FFFFFF"/>
-                    </w:rPr>
-                    <w:t xml:space="preserve">e are doing it in partnership </w:t>
-                  </w:r>
-                  <w:r>
-                    <w:rPr>
-                      <w:rFonts w:ascii="Arial" w:hAnsi="Arial" w:cs="Arial"/>
-                      <w:color w:val="222222"/>
-                      <w:sz w:val="20"/>
-                      <w:szCs w:val="20"/>
-                      <w:shd w:val="clear" w:color="auto" w:fill="FFFFFF"/>
-                    </w:rPr>
-                    <w:t>with the EU.</w:t>
+                    <w:t>We have provided funding to thousands of SMEs across the UK and now we are doing it in partnership with the EU.</w:t>
                   </w:r>
                 </w:p>
                 <w:p>
@@ -478,19 +461,7 @@
                       <w:szCs w:val="20"/>
                       <w:shd w:val="clear" w:color="auto" w:fill="FFFFFF"/>
                     </w:rPr>
-                    <w:t>Currently our systems are analyzing your loan application and should you qualify, you will receive an email from us with an offer amount and the terms, no later than one business day. (often times the decision is made in m</w:t>
-                  </w:r>
-                  <w:bookmarkStart w:id="0" w:name="_GoBack"/>
-                  <w:bookmarkEnd w:id="0"/>
-                  <w:r>
-                    <w:rPr>
-                      <w:rFonts w:ascii="Tahoma" w:hAnsi="Tahoma" w:cs="Tahoma"/>
-                      <w:color w:val="222222"/>
-                      <w:sz w:val="20"/>
-                      <w:szCs w:val="20"/>
-                      <w:shd w:val="clear" w:color="auto" w:fill="FFFFFF"/>
-                    </w:rPr>
-                    <w:t>inutes)  This will have been based on the assessment of the details you provided in your application.</w:t>
+                    <w:t>Currently our systems are analyzing your loan application and should you qualify, you will receive an email from us with an offer amount and the terms, no later than one business day. (often times the decision is made in minutes)  This will have been based on the assessment of the details you provided in your application.</w:t>
                   </w:r>
                 </w:p>
                 <w:p>

</xml_diff>